<commit_message>
Ensemble Learning One Pager Update
</commit_message>
<xml_diff>
--- a/Week 6/Ensember_Learning_one_pager.docx
+++ b/Week 6/Ensember_Learning_one_pager.docx
@@ -330,12 +330,14 @@
         <w:rPr>
           <w:sz w:val="21"/>
           <w:szCs w:val="21"/>
-        </w:rPr>
-      </w:pPr>
-      <w:r>
-        <w:rPr>
-          <w:sz w:val="21"/>
-          <w:szCs w:val="21"/>
+          <w:highlight w:val="red"/>
+        </w:rPr>
+      </w:pPr>
+      <w:r>
+        <w:rPr>
+          <w:sz w:val="21"/>
+          <w:szCs w:val="21"/>
+          <w:highlight w:val="red"/>
         </w:rPr>
         <w:t xml:space="preserve">Pro: Often reduce variance, reduce bias by improving predictive performance </w:t>
       </w:r>
@@ -350,12 +352,14 @@
         <w:rPr>
           <w:sz w:val="21"/>
           <w:szCs w:val="21"/>
-        </w:rPr>
-      </w:pPr>
-      <w:r>
-        <w:rPr>
-          <w:sz w:val="21"/>
-          <w:szCs w:val="21"/>
+          <w:highlight w:val="red"/>
+        </w:rPr>
+      </w:pPr>
+      <w:r>
+        <w:rPr>
+          <w:sz w:val="21"/>
+          <w:szCs w:val="21"/>
+          <w:highlight w:val="red"/>
         </w:rPr>
         <w:t>Con: Usually produces output that is difficult to understand</w:t>
       </w:r>
@@ -417,21 +421,7 @@
           <w:sz w:val="21"/>
           <w:szCs w:val="21"/>
         </w:rPr>
-        <w:t>Sampling training examples</w:t>
-      </w:r>
-      <w:r>
-        <w:rPr>
-          <w:sz w:val="21"/>
-          <w:szCs w:val="21"/>
-        </w:rPr>
-        <w:t xml:space="preserve">: </w:t>
-      </w:r>
-      <w:r>
-        <w:rPr>
-          <w:sz w:val="21"/>
-          <w:szCs w:val="21"/>
-        </w:rPr>
-        <w:t>Train k classifiers on k subsets drawn from the</w:t>
+        <w:t>Sampling training examples: Train k classifiers on k subsets drawn from the</w:t>
       </w:r>
     </w:p>
     <w:p>
@@ -471,35 +461,7 @@
           <w:sz w:val="21"/>
           <w:szCs w:val="21"/>
         </w:rPr>
-        <w:t>Using different learning models</w:t>
-      </w:r>
-      <w:r>
-        <w:rPr>
-          <w:sz w:val="21"/>
-          <w:szCs w:val="21"/>
-        </w:rPr>
-        <w:t xml:space="preserve">: </w:t>
-      </w:r>
-      <w:r>
-        <w:rPr>
-          <w:sz w:val="21"/>
-          <w:szCs w:val="21"/>
-        </w:rPr>
-        <w:t>Use all the training examples, but apply different</w:t>
-      </w:r>
-      <w:r>
-        <w:rPr>
-          <w:sz w:val="21"/>
-          <w:szCs w:val="21"/>
-        </w:rPr>
-        <w:t xml:space="preserve"> </w:t>
-      </w:r>
-      <w:r>
-        <w:rPr>
-          <w:sz w:val="21"/>
-          <w:szCs w:val="21"/>
-        </w:rPr>
-        <w:t>learning algorithms</w:t>
+        <w:t>Using different learning models: Use all the training examples, but apply different learning algorithms</w:t>
       </w:r>
     </w:p>
     <w:p>
@@ -519,35 +481,7 @@
           <w:sz w:val="21"/>
           <w:szCs w:val="21"/>
         </w:rPr>
-        <w:t>Sampling features</w:t>
-      </w:r>
-      <w:r>
-        <w:rPr>
-          <w:sz w:val="21"/>
-          <w:szCs w:val="21"/>
-        </w:rPr>
-        <w:t xml:space="preserve">: </w:t>
-      </w:r>
-      <w:r>
-        <w:rPr>
-          <w:sz w:val="21"/>
-          <w:szCs w:val="21"/>
-        </w:rPr>
-        <w:t>Train k classifiers on k subsets of features drawn</w:t>
-      </w:r>
-      <w:r>
-        <w:rPr>
-          <w:sz w:val="21"/>
-          <w:szCs w:val="21"/>
-        </w:rPr>
-        <w:t xml:space="preserve"> </w:t>
-      </w:r>
-      <w:r>
-        <w:rPr>
-          <w:sz w:val="21"/>
-          <w:szCs w:val="21"/>
-        </w:rPr>
-        <w:t>from the feature space</w:t>
+        <w:t>Sampling features: Train k classifiers on k subsets of features drawn from the feature space</w:t>
       </w:r>
     </w:p>
     <w:p>
@@ -812,105 +746,7 @@
           <w:sz w:val="21"/>
           <w:szCs w:val="21"/>
         </w:rPr>
-        <w:t xml:space="preserve">Bagging (Bootstrap Aggregation): </w:t>
-      </w:r>
-      <w:r>
-        <w:rPr>
-          <w:sz w:val="21"/>
-          <w:szCs w:val="21"/>
-        </w:rPr>
-        <w:t>Several training sets with the same size</w:t>
-      </w:r>
-      <w:r>
-        <w:rPr>
-          <w:sz w:val="21"/>
-          <w:szCs w:val="21"/>
-        </w:rPr>
-        <w:t xml:space="preserve">; </w:t>
-      </w:r>
-      <w:r>
-        <w:rPr>
-          <w:sz w:val="21"/>
-          <w:szCs w:val="21"/>
-        </w:rPr>
-        <w:t>Generating new datasets of size n by sampling from the original</w:t>
-      </w:r>
-      <w:r>
-        <w:rPr>
-          <w:sz w:val="21"/>
-          <w:szCs w:val="21"/>
-        </w:rPr>
-        <w:t xml:space="preserve"> </w:t>
-      </w:r>
-      <w:r>
-        <w:rPr>
-          <w:sz w:val="21"/>
-          <w:szCs w:val="21"/>
-        </w:rPr>
-        <w:t>dataset with replacement</w:t>
-      </w:r>
-      <w:r>
-        <w:rPr>
-          <w:sz w:val="21"/>
-          <w:szCs w:val="21"/>
-        </w:rPr>
-        <w:t xml:space="preserve"> (</w:t>
-      </w:r>
-      <w:r>
-        <w:rPr>
-          <w:sz w:val="21"/>
-          <w:szCs w:val="21"/>
-        </w:rPr>
-        <w:t>Bootstrap sample</w:t>
-      </w:r>
-      <w:r>
-        <w:rPr>
-          <w:sz w:val="21"/>
-          <w:szCs w:val="21"/>
-        </w:rPr>
-        <w:t xml:space="preserve">); </w:t>
-      </w:r>
-      <w:r>
-        <w:rPr>
-          <w:sz w:val="21"/>
-          <w:szCs w:val="21"/>
-        </w:rPr>
-        <w:t>Combining predictions by voting/averaging</w:t>
-      </w:r>
-      <w:r>
-        <w:rPr>
-          <w:sz w:val="21"/>
-          <w:szCs w:val="21"/>
-        </w:rPr>
-        <w:t xml:space="preserve"> </w:t>
-      </w:r>
-      <w:r>
-        <w:rPr>
-          <w:sz w:val="21"/>
-          <w:szCs w:val="21"/>
-        </w:rPr>
-        <w:t>Each model receives equal weight</w:t>
-      </w:r>
-      <w:r>
-        <w:rPr>
-          <w:sz w:val="21"/>
-          <w:szCs w:val="21"/>
-        </w:rPr>
-        <w:t>; C</w:t>
-      </w:r>
-      <w:r>
-        <w:rPr>
-          <w:sz w:val="21"/>
-          <w:szCs w:val="21"/>
-        </w:rPr>
-        <w:t>an be applied to regression (AVG) and classification (VOTING</w:t>
-      </w:r>
-      <w:r>
-        <w:rPr>
-          <w:sz w:val="21"/>
-          <w:szCs w:val="21"/>
-        </w:rPr>
-        <w:t>)</w:t>
+        <w:t>Bagging (Bootstrap Aggregation): Several training sets with the same size; Generating new datasets of size n by sampling from the original dataset with replacement (Bootstrap sample); Combining predictions by voting/averaging Each model receives equal weight; Can be applied to regression (AVG) and classification (VOTING)</w:t>
       </w:r>
     </w:p>
     <w:p>
@@ -937,70 +773,7 @@
           <w:sz w:val="21"/>
           <w:szCs w:val="21"/>
         </w:rPr>
-        <w:t>Train classifiers in a sequence</w:t>
-      </w:r>
-      <w:r>
-        <w:rPr>
-          <w:sz w:val="21"/>
-          <w:szCs w:val="21"/>
-        </w:rPr>
-        <w:t xml:space="preserve">; </w:t>
-      </w:r>
-      <w:r>
-        <w:rPr>
-          <w:sz w:val="21"/>
-          <w:szCs w:val="21"/>
-        </w:rPr>
-        <w:t>A new classifier should focus on those cases which were misclassified in</w:t>
-      </w:r>
-      <w:r>
-        <w:rPr>
-          <w:sz w:val="21"/>
-          <w:szCs w:val="21"/>
-        </w:rPr>
-        <w:t xml:space="preserve"> </w:t>
-      </w:r>
-      <w:r>
-        <w:rPr>
-          <w:sz w:val="21"/>
-          <w:szCs w:val="21"/>
-        </w:rPr>
-        <w:t>the previous round — hard examples</w:t>
-      </w:r>
-      <w:r>
-        <w:rPr>
-          <w:sz w:val="21"/>
-          <w:szCs w:val="21"/>
-        </w:rPr>
-        <w:t xml:space="preserve">; </w:t>
-      </w:r>
-      <w:r>
-        <w:rPr>
-          <w:sz w:val="21"/>
-          <w:szCs w:val="21"/>
-        </w:rPr>
-        <w:t>Combine the classifiers on the final prediction (like bagging)</w:t>
-      </w:r>
-      <w:r>
-        <w:rPr>
-          <w:sz w:val="21"/>
-          <w:szCs w:val="21"/>
-        </w:rPr>
-        <w:t xml:space="preserve"> b</w:t>
-      </w:r>
-      <w:r>
-        <w:rPr>
-          <w:sz w:val="21"/>
-          <w:szCs w:val="21"/>
-        </w:rPr>
-        <w:t>ut each base classifier has a weight</w:t>
-      </w:r>
-      <w:r>
-        <w:rPr>
-          <w:sz w:val="21"/>
-          <w:szCs w:val="21"/>
-        </w:rPr>
-        <w:t>.</w:t>
+        <w:t>Train classifiers in a sequence; A new classifier should focus on those cases which were misclassified in the previous round — hard examples; Combine the classifiers on the final prediction (like bagging) but each base classifier has a weight.</w:t>
       </w:r>
     </w:p>
     <w:p>
@@ -1020,112 +793,7 @@
           <w:sz w:val="21"/>
           <w:szCs w:val="21"/>
         </w:rPr>
-        <w:t xml:space="preserve">Example: Ada Boosting, </w:t>
-      </w:r>
-      <w:r>
-        <w:rPr>
-          <w:sz w:val="21"/>
-          <w:szCs w:val="21"/>
-        </w:rPr>
-        <w:t>Initially, set uniform weights on all the records</w:t>
-      </w:r>
-      <w:r>
-        <w:rPr>
-          <w:sz w:val="21"/>
-          <w:szCs w:val="21"/>
-        </w:rPr>
-        <w:t xml:space="preserve">; </w:t>
-      </w:r>
-      <w:r>
-        <w:rPr>
-          <w:sz w:val="21"/>
-          <w:szCs w:val="21"/>
-        </w:rPr>
-        <w:t>At each round</w:t>
-      </w:r>
-      <w:r>
-        <w:rPr>
-          <w:sz w:val="21"/>
-          <w:szCs w:val="21"/>
-        </w:rPr>
-        <w:t>, c</w:t>
-      </w:r>
-      <w:r>
-        <w:rPr>
-          <w:sz w:val="21"/>
-          <w:szCs w:val="21"/>
-        </w:rPr>
-        <w:t>reate a bootstrap sample based on the weights</w:t>
-      </w:r>
-      <w:r>
-        <w:rPr>
-          <w:sz w:val="21"/>
-          <w:szCs w:val="21"/>
-        </w:rPr>
-        <w:t>, t</w:t>
-      </w:r>
-      <w:r>
-        <w:rPr>
-          <w:sz w:val="21"/>
-          <w:szCs w:val="21"/>
-        </w:rPr>
-        <w:t>rain a classifier on the sample and apply it on the original training set</w:t>
-      </w:r>
-      <w:r>
-        <w:rPr>
-          <w:sz w:val="21"/>
-          <w:szCs w:val="21"/>
-        </w:rPr>
-        <w:t>, r</w:t>
-      </w:r>
-      <w:r>
-        <w:rPr>
-          <w:sz w:val="21"/>
-          <w:szCs w:val="21"/>
-        </w:rPr>
-        <w:t>ecords that are wrongly classified will have their weights increased</w:t>
-      </w:r>
-      <w:r>
-        <w:rPr>
-          <w:sz w:val="21"/>
-          <w:szCs w:val="21"/>
-        </w:rPr>
-        <w:t>, r</w:t>
-      </w:r>
-      <w:r>
-        <w:rPr>
-          <w:sz w:val="21"/>
-          <w:szCs w:val="21"/>
-        </w:rPr>
-        <w:t>ecords that are classified correctly will have their weights decreased</w:t>
-      </w:r>
-      <w:r>
-        <w:rPr>
-          <w:sz w:val="21"/>
-          <w:szCs w:val="21"/>
-        </w:rPr>
-        <w:t xml:space="preserve">, </w:t>
-      </w:r>
-      <w:r>
-        <w:rPr>
-          <w:sz w:val="21"/>
-          <w:szCs w:val="21"/>
-        </w:rPr>
-        <w:t>If the error rate is higher than 50%, start over</w:t>
-      </w:r>
-      <w:r>
-        <w:rPr>
-          <w:sz w:val="21"/>
-          <w:szCs w:val="21"/>
-        </w:rPr>
-        <w:t xml:space="preserve">; </w:t>
-      </w:r>
-      <w:r>
-        <w:rPr>
-          <w:sz w:val="21"/>
-          <w:szCs w:val="21"/>
-        </w:rPr>
-        <w:t>Finally, combining all the classifiers</w:t>
+        <w:t>Stacking: similar to boosting, combine more basic models using results</w:t>
       </w:r>
     </w:p>
     <w:p>
@@ -1219,11 +887,98 @@
     </w:p>
     <w:p>
       <w:pPr>
-        <w:rPr>
-          <w:sz w:val="21"/>
-          <w:szCs w:val="21"/>
-        </w:rPr>
-      </w:pPr>
+        <w:pStyle w:val="ListParagraph"/>
+        <w:numPr>
+          <w:ilvl w:val="0"/>
+          <w:numId w:val="1"/>
+        </w:numPr>
+        <w:rPr>
+          <w:sz w:val="21"/>
+          <w:szCs w:val="21"/>
+        </w:rPr>
+      </w:pPr>
+      <w:r>
+        <w:rPr>
+          <w:sz w:val="21"/>
+          <w:szCs w:val="21"/>
+        </w:rPr>
+        <w:t>Gini</w:t>
+      </w:r>
+      <w:r>
+        <w:rPr>
+          <w:sz w:val="21"/>
+          <w:szCs w:val="21"/>
+        </w:rPr>
+        <w:t xml:space="preserve">: </w:t>
+      </w:r>
+      <w:r>
+        <w:rPr>
+          <w:sz w:val="21"/>
+          <w:szCs w:val="21"/>
+        </w:rPr>
+        <w:t>measures the probability from a randomly chosen element (here an iris) to be incorrectly classified</w:t>
+      </w:r>
+      <w:r>
+        <w:rPr>
+          <w:sz w:val="21"/>
+          <w:szCs w:val="21"/>
+        </w:rPr>
+        <w:t>. The less the better!</w:t>
+      </w:r>
+    </w:p>
+    <w:p>
+      <w:pPr>
+        <w:pStyle w:val="ListParagraph"/>
+        <w:numPr>
+          <w:ilvl w:val="0"/>
+          <w:numId w:val="1"/>
+        </w:numPr>
+        <w:rPr>
+          <w:sz w:val="21"/>
+          <w:szCs w:val="21"/>
+        </w:rPr>
+      </w:pPr>
+      <w:r>
+        <w:rPr>
+          <w:sz w:val="21"/>
+          <w:szCs w:val="21"/>
+        </w:rPr>
+        <w:t>Entropy</w:t>
+      </w:r>
+      <w:r>
+        <w:rPr>
+          <w:sz w:val="21"/>
+          <w:szCs w:val="21"/>
+        </w:rPr>
+        <w:t>: Another metrics but use log involved to calculate</w:t>
+      </w:r>
+    </w:p>
+    <w:p>
+      <w:pPr>
+        <w:pStyle w:val="ListParagraph"/>
+        <w:numPr>
+          <w:ilvl w:val="0"/>
+          <w:numId w:val="1"/>
+        </w:numPr>
+        <w:rPr>
+          <w:sz w:val="21"/>
+          <w:szCs w:val="21"/>
+        </w:rPr>
+      </w:pPr>
+      <w:r>
+        <w:rPr>
+          <w:sz w:val="21"/>
+          <w:szCs w:val="21"/>
+        </w:rPr>
+        <w:t>Information Gain</w:t>
+      </w:r>
+      <w:r>
+        <w:rPr>
+          <w:sz w:val="21"/>
+          <w:szCs w:val="21"/>
+        </w:rPr>
+        <w:t>: To decide which feature to split on at step</w:t>
+      </w:r>
     </w:p>
     <w:sectPr>
       <w:pgSz w:w="12240" w:h="15840"/>
@@ -1240,7 +995,7 @@
   <w:abstractNum w:abstractNumId="0" w15:restartNumberingAfterBreak="0">
     <w:nsid w:val="6E987A3D"/>
     <w:multiLevelType w:val="hybridMultilevel"/>
-    <w:tmpl w:val="106C4054"/>
+    <w:tmpl w:val="559C9668"/>
     <w:lvl w:ilvl="0" w:tplc="04090001">
       <w:start w:val="1"/>
       <w:numFmt w:val="bullet"/>

</xml_diff>